<commit_message>
the data reconstruction about different regions's GRI and SHI
</commit_message>
<xml_diff>
--- a/Public_Codebook_Religious_Restrictions_07_06_2016.docx
+++ b/Public_Codebook_Religious_Restrictions_07_06_2016.docx
@@ -2081,12 +2081,7 @@
         <w:spacing w:line="276" w:lineRule="auto"/>
       </w:pPr>
       <w:r>
-        <w:t>Although the 198 countries and territories vary widely in size, population, wealth, ethnic diversity, religious makeup and</w:t>
-      </w:r>
-      <w:bookmarkStart w:id="21" w:name="_GoBack"/>
-      <w:bookmarkEnd w:id="21"/>
-      <w:r>
-        <w:t xml:space="preserve"> form of government, the </w:t>
+        <w:t xml:space="preserve">Although the 198 countries and territories vary widely in size, population, wealth, ethnic diversity, religious makeup and form of government, the </w:t>
       </w:r>
       <w:r>
         <w:t>coding</w:t>
@@ -2142,10 +2137,10 @@
         <w:pStyle w:val="BodyText"/>
         <w:spacing w:line="276" w:lineRule="auto"/>
       </w:pPr>
-      <w:bookmarkStart w:id="22" w:name="_Toc372885888"/>
-      <w:bookmarkStart w:id="23" w:name="_Toc372891913"/>
-      <w:bookmarkStart w:id="24" w:name="_Toc374612626"/>
-      <w:bookmarkStart w:id="25" w:name="_Toc376859333"/>
+      <w:bookmarkStart w:id="21" w:name="_Toc372885888"/>
+      <w:bookmarkStart w:id="22" w:name="_Toc372891913"/>
+      <w:bookmarkStart w:id="23" w:name="_Toc374612626"/>
+      <w:bookmarkStart w:id="24" w:name="_Toc376859333"/>
       <w:r>
         <w:t xml:space="preserve">The primary sources indicate that the North Korean government is among the most repressive in the world, including toward religion. But because independent observers lack regular access to North Korea, the sources are unable to provide the kind of specific, timely information that forms the basis of this </w:t>
       </w:r>
@@ -2169,10 +2164,10 @@
       <w:r>
         <w:t>Information Sources</w:t>
       </w:r>
+      <w:bookmarkEnd w:id="21"/>
       <w:bookmarkEnd w:id="22"/>
       <w:bookmarkEnd w:id="23"/>
       <w:bookmarkEnd w:id="24"/>
-      <w:bookmarkEnd w:id="25"/>
     </w:p>
     <w:p>
       <w:pPr>
@@ -2290,17 +2285,17 @@
         <w:pStyle w:val="Heading3"/>
         <w:spacing w:line="276" w:lineRule="auto"/>
       </w:pPr>
-      <w:bookmarkStart w:id="26" w:name="_Toc372885889"/>
-      <w:bookmarkStart w:id="27" w:name="_Toc372891914"/>
-      <w:bookmarkStart w:id="28" w:name="_Toc374612627"/>
-      <w:bookmarkStart w:id="29" w:name="_Toc376859334"/>
+      <w:bookmarkStart w:id="25" w:name="_Toc372885889"/>
+      <w:bookmarkStart w:id="26" w:name="_Toc372891914"/>
+      <w:bookmarkStart w:id="27" w:name="_Toc374612627"/>
+      <w:bookmarkStart w:id="28" w:name="_Toc376859334"/>
       <w:r>
         <w:t>Primary Sources</w:t>
       </w:r>
+      <w:bookmarkEnd w:id="25"/>
       <w:bookmarkEnd w:id="26"/>
       <w:bookmarkEnd w:id="27"/>
       <w:bookmarkEnd w:id="28"/>
-      <w:bookmarkEnd w:id="29"/>
       <w:r>
         <w:t xml:space="preserve"> </w:t>
       </w:r>
@@ -3027,17 +3022,17 @@
         <w:pStyle w:val="Heading3"/>
         <w:spacing w:line="276" w:lineRule="auto"/>
       </w:pPr>
-      <w:bookmarkStart w:id="30" w:name="_Toc372885890"/>
-      <w:bookmarkStart w:id="31" w:name="_Toc372891915"/>
-      <w:bookmarkStart w:id="32" w:name="_Toc374612628"/>
-      <w:bookmarkStart w:id="33" w:name="_Toc376859335"/>
+      <w:bookmarkStart w:id="29" w:name="_Toc372885890"/>
+      <w:bookmarkStart w:id="30" w:name="_Toc372891915"/>
+      <w:bookmarkStart w:id="31" w:name="_Toc374612628"/>
+      <w:bookmarkStart w:id="32" w:name="_Toc376859335"/>
       <w:r>
         <w:t>The Coding Instrument</w:t>
       </w:r>
+      <w:bookmarkEnd w:id="29"/>
       <w:bookmarkEnd w:id="30"/>
       <w:bookmarkEnd w:id="31"/>
       <w:bookmarkEnd w:id="32"/>
-      <w:bookmarkEnd w:id="33"/>
       <w:r>
         <w:t xml:space="preserve"> </w:t>
       </w:r>
@@ -3282,17 +3277,17 @@
         <w:pStyle w:val="Heading3"/>
         <w:spacing w:line="276" w:lineRule="auto"/>
       </w:pPr>
-      <w:bookmarkStart w:id="34" w:name="_Toc372885891"/>
-      <w:bookmarkStart w:id="35" w:name="_Toc372891916"/>
-      <w:bookmarkStart w:id="36" w:name="_Toc374612629"/>
-      <w:bookmarkStart w:id="37" w:name="_Toc376859336"/>
+      <w:bookmarkStart w:id="33" w:name="_Toc372885891"/>
+      <w:bookmarkStart w:id="34" w:name="_Toc372891916"/>
+      <w:bookmarkStart w:id="35" w:name="_Toc374612629"/>
+      <w:bookmarkStart w:id="36" w:name="_Toc376859336"/>
       <w:r>
         <w:t>The Coding Process</w:t>
       </w:r>
+      <w:bookmarkEnd w:id="33"/>
       <w:bookmarkEnd w:id="34"/>
       <w:bookmarkEnd w:id="35"/>
       <w:bookmarkEnd w:id="36"/>
-      <w:bookmarkEnd w:id="37"/>
       <w:r>
         <w:t xml:space="preserve"> </w:t>
       </w:r>
@@ -3667,7 +3662,19 @@
         <w:spacing w:line="276" w:lineRule="auto"/>
       </w:pPr>
       <w:r>
-        <w:t>On several of the questions measuring social hostilities (</w:t>
+        <w:t xml:space="preserve">On several of the questions measuring </w:t>
+      </w:r>
+      <w:r>
+        <w:rPr>
+          <w:color w:val="FF0000"/>
+          <w:rPrChange w:id="37" w:author="Kaixuan Tang" w:date="2016-10-09T11:13:00Z">
+            <w:rPr/>
+          </w:rPrChange>
+        </w:rPr>
+        <w:t>social hostilities</w:t>
+      </w:r>
+      <w:r>
+        <w:t xml:space="preserve"> (</w:t>
       </w:r>
       <w:r>
         <w:t>SHI_Q_</w:t>
@@ -4416,7 +4423,19 @@
         <w:spacing w:line="276" w:lineRule="auto"/>
       </w:pPr>
       <w:r>
-        <w:t xml:space="preserve">Coding multiple indicators makes it possible to construct a Government Restrictions Index of sufficient gradation to allow for meaningful cross-national comparisons. An additional advantage </w:t>
+        <w:t>Coding multiple indicators makes it possible to construct a Government Restrictions Index of sufficient gradation to allow for meaningful</w:t>
+      </w:r>
+      <w:r>
+        <w:rPr>
+          <w:color w:val="FF0000"/>
+          <w:rPrChange w:id="42" w:author="Kaixuan Tang" w:date="2016-10-09T13:41:00Z">
+            <w:rPr/>
+          </w:rPrChange>
+        </w:rPr>
+        <w:t xml:space="preserve"> cross-national comparisons.</w:t>
+      </w:r>
+      <w:r>
+        <w:t xml:space="preserve"> An additional advantage </w:t>
       </w:r>
       <w:r>
         <w:lastRenderedPageBreak/>
@@ -4484,19 +4503,19 @@
         <w:spacing w:line="276" w:lineRule="auto"/>
       </w:pPr>
       <w:r>
-        <w:t xml:space="preserve">The GRI is a fine-grained measure created by adding the 20 items on a 0-to-10 metric, with zero indicating very low </w:t>
-      </w:r>
-      <w:r>
-        <w:t>levels of government</w:t>
-      </w:r>
-      <w:r>
-        <w:t xml:space="preserve"> restrictions on religion and 10 indicating extremely high </w:t>
-      </w:r>
-      <w:r>
-        <w:t>levels of</w:t>
-      </w:r>
-      <w:r>
-        <w:t xml:space="preserve"> restrictions. The 20 questions that form the GRI are coded in a standard scale from zero to one point, while gradations among the answers allow for partial points to be given for lesser degrees of the particular government restriction being measured. The overall value of the index </w:t>
+        <w:t xml:space="preserve">The GRI is a fine-grained measure created by adding the 20 items on a 0-to-10 metric, </w:t>
+      </w:r>
+      <w:r>
+        <w:rPr>
+          <w:color w:val="FF0000"/>
+          <w:rPrChange w:id="43" w:author="Kaixuan Tang" w:date="2016-10-09T13:12:00Z">
+            <w:rPr/>
+          </w:rPrChange>
+        </w:rPr>
+        <w:t>with zero indicating very low levels of government restrictions on religion and 10 indicating extremely high levels of restrictions.</w:t>
+      </w:r>
+      <w:r>
+        <w:t xml:space="preserve"> The 20 questions that form the GRI are coded in a standard scale from zero to one point, while gradations among the answers allow for partial points to be given for lesser degrees of the particular government restriction being measured. The overall value of the index </w:t>
       </w:r>
       <w:r>
         <w:t>i</w:t>
@@ -4589,7 +4608,19 @@
         <w:spacing w:line="276" w:lineRule="auto"/>
       </w:pPr>
       <w:r>
-        <w:t xml:space="preserve">In addition to government restrictions, violence and intimidation in societies also can limit religious beliefs and practices. Accordingly, </w:t>
+        <w:t xml:space="preserve">In addition to government restrictions, </w:t>
+      </w:r>
+      <w:r>
+        <w:rPr>
+          <w:color w:val="FF0000"/>
+          <w:rPrChange w:id="44" w:author="Kaixuan Tang" w:date="2016-10-09T16:53:00Z">
+            <w:rPr/>
+          </w:rPrChange>
+        </w:rPr>
+        <w:t>violence and intimidation in societies</w:t>
+      </w:r>
+      <w:r>
+        <w:t xml:space="preserve"> also can limit religious beliefs and practices. Accordingly, </w:t>
       </w:r>
       <w:r>
         <w:t>Pew Research Center</w:t>
@@ -4628,10 +4659,34 @@
         <w:t xml:space="preserve">constructed by adding together the 13 indicators based on a 0-to-10 metric, with zero indicating </w:t>
       </w:r>
       <w:r>
-        <w:t>very low impediments to religious beliefs and practices and 10 indicating extremely high impediments. The</w:t>
-      </w:r>
-      <w:r>
-        <w:t xml:space="preserve"> various questions that form the index are coded in a standard scale from zero to one point, while gradations among the answers allow for partial points to be given for lesser degrees of the particular hostilities being measured. The indicators </w:t>
+        <w:t>very</w:t>
+      </w:r>
+      <w:r>
+        <w:rPr>
+          <w:color w:val="FF0000"/>
+          <w:rPrChange w:id="45" w:author="Kaixuan Tang" w:date="2016-10-09T16:53:00Z">
+            <w:rPr/>
+          </w:rPrChange>
+        </w:rPr>
+        <w:t xml:space="preserve"> low impediments </w:t>
+      </w:r>
+      <w:r>
+        <w:t>to religious beliefs and practices and 10 indicating extremely high impediments. The</w:t>
+      </w:r>
+      <w:r>
+        <w:t xml:space="preserve"> various questions that form the index are coded in a standard scale </w:t>
+      </w:r>
+      <w:r>
+        <w:rPr>
+          <w:color w:val="FF0000"/>
+          <w:rPrChange w:id="46" w:author="Kaixuan Tang" w:date="2016-10-09T13:42:00Z">
+            <w:rPr/>
+          </w:rPrChange>
+        </w:rPr>
+        <w:t>from zero to one poin</w:t>
+      </w:r>
+      <w:r>
+        <w:t xml:space="preserve">t, while gradations among the answers allow for partial points to be given for lesser degrees of the particular hostilities being measured. The indicators </w:t>
       </w:r>
       <w:r>
         <w:t xml:space="preserve">are </w:t>
@@ -4719,7 +4774,12 @@
         <w:t>4</w:t>
       </w:r>
       <w:r>
-        <w:t xml:space="preserve">. Since coefficients of 0.7 or higher are generally considered acceptable, it </w:t>
+        <w:t>. Since coefficients of 0.7 or higher are genera</w:t>
+      </w:r>
+      <w:bookmarkStart w:id="47" w:name="_GoBack"/>
+      <w:bookmarkEnd w:id="47"/>
+      <w:r>
+        <w:t xml:space="preserve">lly considered acceptable, it </w:t>
       </w:r>
       <w:r>
         <w:t>i</w:t>
@@ -5114,10 +5174,10 @@
         <w:pStyle w:val="Heading3"/>
         <w:spacing w:line="276" w:lineRule="auto"/>
       </w:pPr>
-      <w:bookmarkStart w:id="42" w:name="_Toc372885893"/>
-      <w:bookmarkStart w:id="43" w:name="_Toc372891918"/>
-      <w:bookmarkStart w:id="44" w:name="_Toc374612631"/>
-      <w:bookmarkStart w:id="45" w:name="_Toc376859338"/>
+      <w:bookmarkStart w:id="48" w:name="_Toc372885893"/>
+      <w:bookmarkStart w:id="49" w:name="_Toc372891918"/>
+      <w:bookmarkStart w:id="50" w:name="_Toc374612631"/>
+      <w:bookmarkStart w:id="51" w:name="_Toc376859338"/>
     </w:p>
     <w:p>
       <w:pPr>
@@ -5418,10 +5478,10 @@
       <w:r>
         <w:t>Consolidating to a New Database</w:t>
       </w:r>
-      <w:bookmarkEnd w:id="42"/>
-      <w:bookmarkEnd w:id="43"/>
-      <w:bookmarkEnd w:id="44"/>
-      <w:bookmarkEnd w:id="45"/>
+      <w:bookmarkEnd w:id="48"/>
+      <w:bookmarkEnd w:id="49"/>
+      <w:bookmarkEnd w:id="50"/>
+      <w:bookmarkEnd w:id="51"/>
     </w:p>
     <w:p>
       <w:pPr>
@@ -5628,17 +5688,17 @@
       <w:pPr>
         <w:pStyle w:val="Heading4"/>
       </w:pPr>
-      <w:bookmarkStart w:id="46" w:name="_Toc372885894"/>
-      <w:bookmarkStart w:id="47" w:name="_Toc372891919"/>
-      <w:bookmarkStart w:id="48" w:name="_Toc374612632"/>
-      <w:bookmarkStart w:id="49" w:name="_Toc376859339"/>
+      <w:bookmarkStart w:id="52" w:name="_Toc372885894"/>
+      <w:bookmarkStart w:id="53" w:name="_Toc372891919"/>
+      <w:bookmarkStart w:id="54" w:name="_Toc374612632"/>
+      <w:bookmarkStart w:id="55" w:name="_Toc376859339"/>
       <w:r>
         <w:t>Changing Time Period of Analysis</w:t>
       </w:r>
-      <w:bookmarkEnd w:id="46"/>
-      <w:bookmarkEnd w:id="47"/>
-      <w:bookmarkEnd w:id="48"/>
-      <w:bookmarkEnd w:id="49"/>
+      <w:bookmarkEnd w:id="52"/>
+      <w:bookmarkEnd w:id="53"/>
+      <w:bookmarkEnd w:id="54"/>
+      <w:bookmarkEnd w:id="55"/>
     </w:p>
     <w:p>
       <w:pPr>
@@ -5765,14 +5825,14 @@
       <w:pPr>
         <w:pStyle w:val="Heading4"/>
       </w:pPr>
-      <w:bookmarkStart w:id="50" w:name="_Toc372885896"/>
-      <w:bookmarkStart w:id="51" w:name="_Toc372891921"/>
-      <w:bookmarkStart w:id="52" w:name="_Toc374612634"/>
-      <w:bookmarkStart w:id="53" w:name="_Toc376859341"/>
-      <w:bookmarkStart w:id="54" w:name="_Toc372885895"/>
-      <w:bookmarkStart w:id="55" w:name="_Toc372891920"/>
-      <w:bookmarkStart w:id="56" w:name="_Toc374612633"/>
-      <w:bookmarkStart w:id="57" w:name="_Toc376859340"/>
+      <w:bookmarkStart w:id="56" w:name="_Toc372885896"/>
+      <w:bookmarkStart w:id="57" w:name="_Toc372891921"/>
+      <w:bookmarkStart w:id="58" w:name="_Toc374612634"/>
+      <w:bookmarkStart w:id="59" w:name="_Toc376859341"/>
+      <w:bookmarkStart w:id="60" w:name="_Toc372885895"/>
+      <w:bookmarkStart w:id="61" w:name="_Toc372891920"/>
+      <w:bookmarkStart w:id="62" w:name="_Toc374612633"/>
+      <w:bookmarkStart w:id="63" w:name="_Toc376859340"/>
     </w:p>
     <w:p>
       <w:pPr>
@@ -6373,771 +6433,771 @@
         <w:pStyle w:val="Heading3"/>
         <w:spacing w:line="276" w:lineRule="auto"/>
       </w:pPr>
-      <w:bookmarkStart w:id="58" w:name="_Toc372885897"/>
-      <w:bookmarkStart w:id="59" w:name="_Toc372891922"/>
-      <w:bookmarkStart w:id="60" w:name="_Toc374612635"/>
-      <w:bookmarkStart w:id="61" w:name="_Toc376859342"/>
-      <w:bookmarkEnd w:id="50"/>
-      <w:bookmarkEnd w:id="51"/>
-      <w:bookmarkEnd w:id="52"/>
-      <w:bookmarkEnd w:id="53"/>
-      <w:r>
-        <w:t>Potential Biases</w:t>
-      </w:r>
+      <w:bookmarkStart w:id="64" w:name="_Toc372885897"/>
+      <w:bookmarkStart w:id="65" w:name="_Toc372891922"/>
+      <w:bookmarkStart w:id="66" w:name="_Toc374612635"/>
+      <w:bookmarkStart w:id="67" w:name="_Toc376859342"/>
+      <w:bookmarkEnd w:id="56"/>
+      <w:bookmarkEnd w:id="57"/>
       <w:bookmarkEnd w:id="58"/>
       <w:bookmarkEnd w:id="59"/>
+      <w:r>
+        <w:t>Potential Biases</w:t>
+      </w:r>
+      <w:bookmarkEnd w:id="64"/>
+      <w:bookmarkEnd w:id="65"/>
+      <w:bookmarkEnd w:id="66"/>
+      <w:bookmarkEnd w:id="67"/>
+      <w:r>
+        <w:t xml:space="preserve"> </w:t>
+      </w:r>
+    </w:p>
+    <w:p>
+      <w:pPr>
+        <w:pStyle w:val="BodyText"/>
+        <w:spacing w:line="276" w:lineRule="auto"/>
+      </w:pPr>
+      <w:r>
+        <w:t>There are several potential biases in the data</w:t>
+      </w:r>
+      <w:r>
+        <w:t xml:space="preserve"> </w:t>
+      </w:r>
+      <w:r>
+        <w:t xml:space="preserve">that </w:t>
+      </w:r>
+      <w:r>
+        <w:t>Pew</w:t>
+      </w:r>
+      <w:r>
+        <w:t xml:space="preserve"> Research Center has </w:t>
+      </w:r>
+      <w:r>
+        <w:t xml:space="preserve">identified and sought to assess, </w:t>
+      </w:r>
+      <w:r>
+        <w:t>conduct</w:t>
+      </w:r>
+      <w:r>
+        <w:t>ing</w:t>
+      </w:r>
+      <w:r>
+        <w:t xml:space="preserve"> </w:t>
+      </w:r>
+      <w:r>
+        <w:t xml:space="preserve">various kinds of </w:t>
+      </w:r>
+      <w:r>
+        <w:t xml:space="preserve">tests </w:t>
+      </w:r>
+      <w:r>
+        <w:t xml:space="preserve">and sensitivity analyses, </w:t>
+      </w:r>
+      <w:r>
+        <w:t xml:space="preserve">some </w:t>
+      </w:r>
+      <w:r>
+        <w:t>of which have been published independently.</w:t>
+      </w:r>
+      <w:r>
+        <w:rPr>
+          <w:rStyle w:val="FootnoteReference"/>
+        </w:rPr>
+        <w:footnoteReference w:id="6"/>
+      </w:r>
+      <w:r>
+        <w:t xml:space="preserve"> </w:t>
+      </w:r>
+    </w:p>
+    <w:p>
+      <w:pPr>
+        <w:pStyle w:val="BodyText"/>
+        <w:spacing w:line="276" w:lineRule="auto"/>
+      </w:pPr>
+    </w:p>
+    <w:p>
+      <w:pPr>
+        <w:pStyle w:val="BodyText"/>
+        <w:spacing w:line="276" w:lineRule="auto"/>
+      </w:pPr>
+      <w:r>
+        <w:t xml:space="preserve">As </w:t>
+      </w:r>
+      <w:r>
+        <w:t xml:space="preserve">noted earlier in the codebook, </w:t>
+      </w:r>
+      <w:r>
+        <w:t>North Korea is not included on either index. T</w:t>
+      </w:r>
+      <w:r>
+        <w:t xml:space="preserve">he primary sources used for this study indicate that the North Korean government is among the most repressive in the world, including toward religion. But because independent observers lack regular access to North Korea, the sources are unable to provide the kind of specific, timely information that forms the basis of this study. </w:t>
+      </w:r>
+    </w:p>
+    <w:p>
+      <w:pPr>
+        <w:pStyle w:val="BodyText"/>
+        <w:spacing w:line="276" w:lineRule="auto"/>
+      </w:pPr>
+    </w:p>
+    <w:p>
+      <w:pPr>
+        <w:pStyle w:val="BodyText"/>
+        <w:spacing w:line="276" w:lineRule="auto"/>
+      </w:pPr>
+      <w:r>
+        <w:t xml:space="preserve">This raises two important issues concerning potential information bias. The first is whether </w:t>
+      </w:r>
+      <w:r>
+        <w:t xml:space="preserve">other countries that limit outsiders’ access and </w:t>
+      </w:r>
+      <w:r>
+        <w:t xml:space="preserve">that </w:t>
+      </w:r>
+      <w:r>
+        <w:t xml:space="preserve">may </w:t>
+      </w:r>
+      <w:r>
+        <w:t>seek to obscure or distort their record on religious restrictions</w:t>
+      </w:r>
+      <w:r>
+        <w:t xml:space="preserve"> were </w:t>
+      </w:r>
+      <w:r>
+        <w:t>adequately covered by the sources</w:t>
+      </w:r>
+      <w:r>
+        <w:t xml:space="preserve"> used in the coding</w:t>
+      </w:r>
+      <w:r>
+        <w:t>.</w:t>
+      </w:r>
+      <w:r>
+        <w:t xml:space="preserve"> </w:t>
+      </w:r>
+      <w:r>
+        <w:t xml:space="preserve">In the early years of the study, </w:t>
+      </w:r>
+      <w:r>
+        <w:t>r</w:t>
+      </w:r>
+      <w:r>
+        <w:t>esearchers reviewed the coding of several limited-access c</w:t>
+      </w:r>
+      <w:r>
+        <w:t xml:space="preserve">ountries </w:t>
+      </w:r>
+      <w:r>
+        <w:t xml:space="preserve">and found information on those countries in </w:t>
+      </w:r>
+      <w:r>
+        <w:t xml:space="preserve">multiple primary sources. Each </w:t>
+      </w:r>
+      <w:r>
+        <w:t xml:space="preserve">of the limited-access countries </w:t>
+      </w:r>
+      <w:r>
+        <w:t xml:space="preserve">also </w:t>
+      </w:r>
+      <w:r>
+        <w:t xml:space="preserve">was </w:t>
+      </w:r>
+      <w:r>
+        <w:t xml:space="preserve">covered by other secondary quantitative datasets on religious restrictions that have used a similar coding scheme, including earlier years of coded State Department report data produced by Grim at </w:t>
+      </w:r>
+      <w:r>
+        <w:t xml:space="preserve">the </w:t>
+      </w:r>
+      <w:r>
+        <w:t>Penn</w:t>
+      </w:r>
+      <w:r>
+        <w:t>sylvania</w:t>
+      </w:r>
+      <w:r>
+        <w:t xml:space="preserve"> State</w:t>
+      </w:r>
+      <w:r>
+        <w:t xml:space="preserve"> University</w:t>
+      </w:r>
+      <w:r>
+        <w:t xml:space="preserve">’s Association of Religion Data Archives (ARDA) project (four datasets); independent coding by experts at the Hudson Institute’s Center for Religious Liberty using indexes also available from ARDA (one dataset); and content analysis of country constitutions conducted by the Becket Fund for Religious Liberty (one dataset). </w:t>
+      </w:r>
+      <w:r>
+        <w:t>Pew Research Center</w:t>
+      </w:r>
+      <w:r>
+        <w:t xml:space="preserve"> staff used these </w:t>
+      </w:r>
+      <w:r>
+        <w:t xml:space="preserve">datasets </w:t>
+      </w:r>
+      <w:r>
+        <w:t>for cross-validation</w:t>
+      </w:r>
+      <w:r>
+        <w:t xml:space="preserve">. Thus, contrary to what one might expect, even most </w:t>
+      </w:r>
+      <w:r>
+        <w:t xml:space="preserve">countries that limit access to information tend to receive extensive coverage by groups that monitor religious restrictions. </w:t>
+      </w:r>
+    </w:p>
+    <w:p>
+      <w:pPr>
+        <w:pStyle w:val="BodyText"/>
+        <w:spacing w:line="276" w:lineRule="auto"/>
+      </w:pPr>
+    </w:p>
+    <w:p>
+      <w:pPr>
+        <w:pStyle w:val="BodyText"/>
+        <w:spacing w:line="276" w:lineRule="auto"/>
+      </w:pPr>
+      <w:r>
+        <w:t xml:space="preserve">The second </w:t>
+      </w:r>
+      <w:r>
+        <w:t xml:space="preserve">key question – </w:t>
+      </w:r>
+      <w:r>
+        <w:t xml:space="preserve">the </w:t>
+      </w:r>
+      <w:r>
+        <w:t>flip</w:t>
+      </w:r>
+      <w:r>
+        <w:t xml:space="preserve"> </w:t>
+      </w:r>
+      <w:r>
+        <w:t>side of the first</w:t>
+      </w:r>
+      <w:r>
+        <w:t xml:space="preserve"> – is whether </w:t>
+      </w:r>
+      <w:r>
+        <w:t xml:space="preserve">countries that </w:t>
+      </w:r>
+      <w:r>
+        <w:t xml:space="preserve">provide freer access to information receive </w:t>
+      </w:r>
+      <w:r>
+        <w:t>higher</w:t>
+      </w:r>
+      <w:r>
+        <w:t xml:space="preserve"> scores simply because more information is available on them</w:t>
+      </w:r>
+      <w:r>
+        <w:t>.</w:t>
+      </w:r>
+      <w:r>
+        <w:t xml:space="preserve"> As described more fully in the methodology in the baseline report</w:t>
+      </w:r>
+      <w:r>
+        <w:t xml:space="preserve"> (“Global Restrictions on Religion,” published in December 2009 and covering the period from </w:t>
+      </w:r>
+      <w:r>
+        <w:t>2007 to 2008</w:t>
+      </w:r>
+      <w:r>
+        <w:t>)</w:t>
+      </w:r>
+      <w:r>
+        <w:t xml:space="preserve">, </w:t>
+      </w:r>
+      <w:r>
+        <w:t>Pew Research Center</w:t>
+      </w:r>
+      <w:r>
+        <w:t xml:space="preserve"> staff compared the length of State Department reports on </w:t>
+      </w:r>
+      <w:r>
+        <w:t>open</w:t>
+      </w:r>
+      <w:r>
+        <w:t>-</w:t>
+      </w:r>
+      <w:r>
+        <w:t xml:space="preserve">access countries with those of </w:t>
+      </w:r>
+      <w:r>
+        <w:t>more</w:t>
+      </w:r>
+      <w:r>
+        <w:t xml:space="preserve"> </w:t>
+      </w:r>
+      <w:r>
+        <w:lastRenderedPageBreak/>
+        <w:t>limited</w:t>
+      </w:r>
+      <w:r>
+        <w:t>-</w:t>
+      </w:r>
+      <w:r>
+        <w:t>access</w:t>
+      </w:r>
+      <w:r>
+        <w:t xml:space="preserve"> countries. The comparison found that the median number of words was approximately three times as large for the limited</w:t>
+      </w:r>
+      <w:r>
+        <w:t>-</w:t>
+      </w:r>
+      <w:r>
+        <w:t>access countries as for the open</w:t>
+      </w:r>
+      <w:r>
+        <w:t>-</w:t>
+      </w:r>
+      <w:r>
+        <w:t xml:space="preserve">access countries. This suggests that problems in </w:t>
+      </w:r>
+      <w:r>
+        <w:t>open-access countr</w:t>
+      </w:r>
+      <w:r>
+        <w:t>ies are generally not over</w:t>
+      </w:r>
+      <w:r>
+        <w:t>-</w:t>
+      </w:r>
+      <w:r>
+        <w:t>reported in the State Department reports</w:t>
+      </w:r>
+      <w:r>
+        <w:t>.</w:t>
+      </w:r>
+    </w:p>
+    <w:p>
+      <w:pPr>
+        <w:pStyle w:val="BodyText"/>
+        <w:spacing w:line="276" w:lineRule="auto"/>
+      </w:pPr>
+    </w:p>
+    <w:p>
+      <w:pPr>
+        <w:pStyle w:val="BodyText"/>
+        <w:spacing w:line="276" w:lineRule="auto"/>
+      </w:pPr>
+      <w:r>
+        <w:t xml:space="preserve">Only when it comes to religion-related violence and intimidation in society do the sources report more problems in the freer-access countries than in the limited-access ones. However, the Social Hostilities Index includes several measures – such as </w:t>
+      </w:r>
+      <w:r>
+        <w:t>SHI_Q_</w:t>
+      </w:r>
+      <w:r>
+        <w:t xml:space="preserve">8 (“Did religious groups themselves attempt to prevent other religious groups from being able to operate?”) and </w:t>
+      </w:r>
+      <w:r>
+        <w:t>SHI_Q_</w:t>
+      </w:r>
+      <w:r>
+        <w:t xml:space="preserve">11 (“Were women harassed for violating religious dress codes?”) – that are less susceptible to such reporting bias because they capture general social trends or attitudes as well as specific incidents. With these limitations in mind, it appears that the coded information on social hostilities is a fair gauge of the situation in the vast majority of countries and a valuable complement to the information on government restrictions. </w:t>
+      </w:r>
+    </w:p>
+    <w:p>
+      <w:pPr>
+        <w:pStyle w:val="BodyText"/>
+        <w:spacing w:line="276" w:lineRule="auto"/>
+      </w:pPr>
+    </w:p>
+    <w:p>
+      <w:pPr>
+        <w:pStyle w:val="BodyText"/>
+        <w:spacing w:line="276" w:lineRule="auto"/>
+      </w:pPr>
+      <w:r>
+        <w:t>Data on social impediments to religious practice can more confidently be used to make comparisons among countries with sufficient openness, which includes more than nine-in-ten countries covered in the coding. A</w:t>
+      </w:r>
+      <w:r>
+        <w:t xml:space="preserve"> 2010</w:t>
+      </w:r>
+      <w:r>
+        <w:t xml:space="preserve"> analysis by Grim and Richard Wike, </w:t>
+      </w:r>
+      <w:r>
+        <w:t>Pew</w:t>
+      </w:r>
+      <w:r>
+        <w:t xml:space="preserve"> Research Center’s director of global attitudes research, tested the reliability of the State Department reports on social impediments to religious practice by comparing public opinion data with data coded from the reports in previous years by Grim and experts at Penn State. They concluded that “the understanding of social religious intolerance embodied in the State Department reports is comparable with the results of population surveys and individual expert opinion.”</w:t>
+      </w:r>
+      <w:r>
+        <w:rPr>
+          <w:rStyle w:val="FootnoteReference"/>
+        </w:rPr>
+        <w:footnoteReference w:id="7"/>
+      </w:r>
+      <w:r>
+        <w:t xml:space="preserve">  </w:t>
+      </w:r>
+    </w:p>
+    <w:p>
+      <w:pPr>
+        <w:pStyle w:val="BodyText"/>
+        <w:spacing w:line="276" w:lineRule="auto"/>
+      </w:pPr>
+    </w:p>
+    <w:p>
+      <w:pPr>
+        <w:pStyle w:val="BodyText"/>
+        <w:spacing w:line="276" w:lineRule="auto"/>
+      </w:pPr>
+      <w:r>
+        <w:t xml:space="preserve">Another possible </w:t>
+      </w:r>
+      <w:r>
+        <w:t xml:space="preserve">source of information </w:t>
+      </w:r>
+      <w:r>
+        <w:t xml:space="preserve">bias may arise from the </w:t>
+      </w:r>
+      <w:r>
+        <w:t xml:space="preserve">use of U.S. State Department reports and other English-language sources </w:t>
+      </w:r>
+      <w:r>
+        <w:t>that</w:t>
+      </w:r>
+      <w:r>
+        <w:t xml:space="preserve">, in turn, are </w:t>
+      </w:r>
+      <w:r>
+        <w:t>often</w:t>
+      </w:r>
+      <w:r>
+        <w:t xml:space="preserve"> based on</w:t>
+      </w:r>
+      <w:r>
+        <w:t xml:space="preserve"> </w:t>
+      </w:r>
+      <w:r>
+        <w:t>local media</w:t>
+      </w:r>
+      <w:r>
+        <w:t xml:space="preserve"> accounts. Do the sources used in the coding fairly and accurately reflect what has been reported by local media in other languages? Or is important information </w:t>
+      </w:r>
+      <w:r>
+        <w:t xml:space="preserve">effectively </w:t>
+      </w:r>
+      <w:r>
+        <w:t>lost in translation?</w:t>
+      </w:r>
+    </w:p>
+    <w:p>
+      <w:pPr>
+        <w:pStyle w:val="BodyText"/>
+        <w:spacing w:line="276" w:lineRule="auto"/>
+      </w:pPr>
+    </w:p>
+    <w:p>
+      <w:pPr>
+        <w:pStyle w:val="BodyText"/>
+        <w:spacing w:line="276" w:lineRule="auto"/>
+      </w:pPr>
+      <w:r>
+        <w:t xml:space="preserve">To assess this – albeit in a limited fashion – </w:t>
+      </w:r>
+      <w:r>
+        <w:t>Pew</w:t>
+      </w:r>
+      <w:r>
+        <w:t xml:space="preserve"> Research Center</w:t>
+      </w:r>
+      <w:r>
+        <w:t xml:space="preserve"> assigned </w:t>
+      </w:r>
+      <w:r>
+        <w:t>native-</w:t>
+      </w:r>
+      <w:r>
+        <w:t xml:space="preserve">Spanish-speaking staff </w:t>
+      </w:r>
+      <w:r>
+        <w:t xml:space="preserve">to </w:t>
+      </w:r>
+      <w:r>
+        <w:t>analyze</w:t>
+      </w:r>
+      <w:r>
+        <w:t xml:space="preserve"> </w:t>
+      </w:r>
+      <w:r>
+        <w:t xml:space="preserve">the content of </w:t>
+      </w:r>
+      <w:r>
+        <w:t xml:space="preserve">articles with reports of government restrictions on religion and social hostilities involving religion from </w:t>
+      </w:r>
+      <w:r>
+        <w:t xml:space="preserve">the </w:t>
+      </w:r>
+      <w:r>
+        <w:t>Mexican daily newspaper La Jornada</w:t>
+      </w:r>
+      <w:r>
+        <w:t>. The analysis covered time periods identical to two covered by this study: the baseline year (</w:t>
+      </w:r>
+      <w:r>
+        <w:t xml:space="preserve">2007) </w:t>
+      </w:r>
+      <w:r>
+        <w:t>and the fourth year of this study (</w:t>
+      </w:r>
+      <w:r>
+        <w:t>2010</w:t>
+      </w:r>
+      <w:r>
+        <w:t>)</w:t>
+      </w:r>
+      <w:r>
+        <w:t>.</w:t>
+      </w:r>
+    </w:p>
+    <w:p>
+      <w:pPr>
+        <w:pStyle w:val="BodyText"/>
+        <w:spacing w:line="276" w:lineRule="auto"/>
+      </w:pPr>
+    </w:p>
+    <w:p>
+      <w:pPr>
+        <w:pStyle w:val="BodyText"/>
+        <w:spacing w:line="276" w:lineRule="auto"/>
+      </w:pPr>
+      <w:r>
+        <w:lastRenderedPageBreak/>
+        <w:t>La Jo</w:t>
+      </w:r>
+      <w:r>
+        <w:t xml:space="preserve">rnada articles were initially selected for analysis if the title made some reference to religion, and then the article itself was coded using the </w:t>
+      </w:r>
+      <w:r>
+        <w:t>same Government Restrictions Index questions and Social Hostilities Index questions used in the study. Specifically, t</w:t>
+      </w:r>
+      <w:r>
+        <w:t xml:space="preserve">he content analysis of La Jornada articles </w:t>
+      </w:r>
+      <w:r>
+        <w:t xml:space="preserve">examined </w:t>
+      </w:r>
+      <w:r>
+        <w:t xml:space="preserve">18 of the 20 questions </w:t>
+      </w:r>
+      <w:r>
+        <w:t>in</w:t>
+      </w:r>
+      <w:r>
+        <w:t xml:space="preserve"> the Government Restrictions Index and all 13 questions </w:t>
+      </w:r>
+      <w:r>
+        <w:t>in</w:t>
+      </w:r>
+      <w:r>
+        <w:t xml:space="preserve"> the Social Hostilities Index. </w:t>
+      </w:r>
+      <w:r>
+        <w:t>(</w:t>
+      </w:r>
+      <w:r>
+        <w:t xml:space="preserve">The two GRI questions excluded from the analysis were </w:t>
+      </w:r>
+      <w:r>
+        <w:t>GRI_Q_</w:t>
+      </w:r>
+      <w:r>
+        <w:t xml:space="preserve">1 and </w:t>
+      </w:r>
+      <w:r>
+        <w:t>GRI_Q_</w:t>
+      </w:r>
+      <w:r>
+        <w:t>2</w:t>
+      </w:r>
+      <w:r>
+        <w:t>,</w:t>
+      </w:r>
+      <w:r>
+        <w:t xml:space="preserve"> because </w:t>
+      </w:r>
+      <w:r>
+        <w:t>they</w:t>
+      </w:r>
+      <w:r>
+        <w:t xml:space="preserve"> </w:t>
+      </w:r>
+      <w:r>
+        <w:t xml:space="preserve">both </w:t>
+      </w:r>
+      <w:r>
+        <w:t xml:space="preserve">relate </w:t>
+      </w:r>
+      <w:r>
+        <w:t xml:space="preserve">only </w:t>
+      </w:r>
+      <w:r>
+        <w:t xml:space="preserve">to the </w:t>
+      </w:r>
+      <w:r>
+        <w:t xml:space="preserve">country’s </w:t>
+      </w:r>
+      <w:r>
+        <w:t>constitution</w:t>
+      </w:r>
+      <w:r>
+        <w:t>,</w:t>
+      </w:r>
+      <w:r>
+        <w:t xml:space="preserve"> rather than to </w:t>
+      </w:r>
+      <w:r>
+        <w:t xml:space="preserve">actions of the </w:t>
+      </w:r>
+      <w:r>
+        <w:t xml:space="preserve">government </w:t>
+      </w:r>
+      <w:r>
+        <w:t xml:space="preserve">or </w:t>
+      </w:r>
+      <w:r>
+        <w:t>activities</w:t>
+      </w:r>
+      <w:r>
+        <w:t xml:space="preserve"> </w:t>
+      </w:r>
+      <w:r>
+        <w:t xml:space="preserve">of social </w:t>
+      </w:r>
+      <w:r>
+        <w:t xml:space="preserve">groups </w:t>
+      </w:r>
+      <w:r>
+        <w:t>and individuals</w:t>
+      </w:r>
+      <w:r>
+        <w:t>.</w:t>
+      </w:r>
+      <w:r>
+        <w:t>)</w:t>
+      </w:r>
+    </w:p>
+    <w:p>
+      <w:pPr>
+        <w:pStyle w:val="BodyText"/>
+        <w:spacing w:line="276" w:lineRule="auto"/>
+      </w:pPr>
+    </w:p>
+    <w:p>
+      <w:pPr>
+        <w:pStyle w:val="BodyText"/>
+        <w:spacing w:line="276" w:lineRule="auto"/>
+      </w:pPr>
+      <w:r>
+        <w:t xml:space="preserve">The </w:t>
+      </w:r>
+      <w:r>
+        <w:t>expectation</w:t>
+      </w:r>
+      <w:r>
+        <w:t xml:space="preserve"> at the </w:t>
+      </w:r>
+      <w:r>
+        <w:t>outset</w:t>
+      </w:r>
+      <w:r>
+        <w:t xml:space="preserve"> of this </w:t>
+      </w:r>
+      <w:r>
+        <w:t xml:space="preserve">analysis </w:t>
+      </w:r>
+      <w:r>
+        <w:t xml:space="preserve">was that a Mexican </w:t>
+      </w:r>
+      <w:r>
+        <w:t xml:space="preserve">daily </w:t>
+      </w:r>
+      <w:r>
+        <w:t xml:space="preserve">newspaper would </w:t>
+      </w:r>
+      <w:r>
+        <w:t xml:space="preserve">contain many </w:t>
+      </w:r>
+      <w:r>
+        <w:t xml:space="preserve">more reports of religious restrictions and hostilities than the </w:t>
+      </w:r>
+      <w:r>
+        <w:t xml:space="preserve">English-language </w:t>
+      </w:r>
+      <w:r>
+        <w:t xml:space="preserve">sources </w:t>
+      </w:r>
+      <w:r>
+        <w:t xml:space="preserve">used by </w:t>
+      </w:r>
+      <w:r>
+        <w:t>Pew</w:t>
+      </w:r>
+      <w:r>
+        <w:t xml:space="preserve"> Research Center in its cross-national coding.</w:t>
+      </w:r>
+      <w:r>
+        <w:t xml:space="preserve"> </w:t>
+      </w:r>
+      <w:r>
+        <w:t>However</w:t>
+      </w:r>
+      <w:r>
+        <w:t xml:space="preserve">, the analysis found that the coded news from La Jornada was largely consistent with coding </w:t>
+      </w:r>
+      <w:r>
+        <w:t xml:space="preserve">using the study’s primary sources. </w:t>
+      </w:r>
+    </w:p>
+    <w:p>
+      <w:pPr>
+        <w:pStyle w:val="BodyText"/>
+        <w:spacing w:line="276" w:lineRule="auto"/>
+      </w:pPr>
+    </w:p>
+    <w:p>
+      <w:pPr>
+        <w:pStyle w:val="BodyText"/>
+        <w:spacing w:line="276" w:lineRule="auto"/>
+      </w:pPr>
+      <w:r>
+        <w:t xml:space="preserve">While </w:t>
+      </w:r>
+      <w:r>
+        <w:t xml:space="preserve">a </w:t>
+      </w:r>
+      <w:r>
+        <w:t>similar comparison</w:t>
+      </w:r>
+      <w:r>
+        <w:t xml:space="preserve"> for other countries </w:t>
+      </w:r>
+      <w:r>
+        <w:t xml:space="preserve">might not yield the same results – especially in countries where press freedom is more limited – this analysis provides some confirmation of the reliability of </w:t>
+      </w:r>
+      <w:r>
+        <w:t>Pew</w:t>
+      </w:r>
+      <w:r>
+        <w:t xml:space="preserve"> Research Center’s coding across years. </w:t>
+      </w:r>
+    </w:p>
+    <w:p>
+      <w:pPr>
+        <w:pStyle w:val="BodyText"/>
+        <w:spacing w:line="276" w:lineRule="auto"/>
+      </w:pPr>
+    </w:p>
+    <w:p>
+      <w:pPr>
+        <w:pStyle w:val="Heading3"/>
+        <w:spacing w:line="276" w:lineRule="auto"/>
+      </w:pPr>
+      <w:r>
+        <w:t xml:space="preserve">Additional </w:t>
+      </w:r>
       <w:bookmarkEnd w:id="60"/>
       <w:bookmarkEnd w:id="61"/>
-      <w:r>
-        <w:t xml:space="preserve"> </w:t>
-      </w:r>
-    </w:p>
-    <w:p>
-      <w:pPr>
-        <w:pStyle w:val="BodyText"/>
-        <w:spacing w:line="276" w:lineRule="auto"/>
-      </w:pPr>
-      <w:r>
-        <w:t>There are several potential biases in the data</w:t>
-      </w:r>
-      <w:r>
-        <w:t xml:space="preserve"> </w:t>
-      </w:r>
-      <w:r>
-        <w:t xml:space="preserve">that </w:t>
-      </w:r>
-      <w:r>
-        <w:t>Pew</w:t>
-      </w:r>
-      <w:r>
-        <w:t xml:space="preserve"> Research Center has </w:t>
-      </w:r>
-      <w:r>
-        <w:t xml:space="preserve">identified and sought to assess, </w:t>
-      </w:r>
-      <w:r>
-        <w:t>conduct</w:t>
-      </w:r>
-      <w:r>
-        <w:t>ing</w:t>
-      </w:r>
-      <w:r>
-        <w:t xml:space="preserve"> </w:t>
-      </w:r>
-      <w:r>
-        <w:t xml:space="preserve">various kinds of </w:t>
-      </w:r>
-      <w:r>
-        <w:t xml:space="preserve">tests </w:t>
-      </w:r>
-      <w:r>
-        <w:t xml:space="preserve">and sensitivity analyses, </w:t>
-      </w:r>
-      <w:r>
-        <w:t xml:space="preserve">some </w:t>
-      </w:r>
-      <w:r>
-        <w:t>of which have been published independently.</w:t>
-      </w:r>
-      <w:r>
-        <w:rPr>
-          <w:rStyle w:val="FootnoteReference"/>
-        </w:rPr>
-        <w:footnoteReference w:id="6"/>
-      </w:r>
-      <w:r>
-        <w:t xml:space="preserve"> </w:t>
-      </w:r>
-    </w:p>
-    <w:p>
-      <w:pPr>
-        <w:pStyle w:val="BodyText"/>
-        <w:spacing w:line="276" w:lineRule="auto"/>
-      </w:pPr>
-    </w:p>
-    <w:p>
-      <w:pPr>
-        <w:pStyle w:val="BodyText"/>
-        <w:spacing w:line="276" w:lineRule="auto"/>
-      </w:pPr>
-      <w:r>
-        <w:t xml:space="preserve">As </w:t>
-      </w:r>
-      <w:r>
-        <w:t xml:space="preserve">noted earlier in the codebook, </w:t>
-      </w:r>
-      <w:r>
-        <w:t>North Korea is not included on either index. T</w:t>
-      </w:r>
-      <w:r>
-        <w:t xml:space="preserve">he primary sources used for this study indicate that the North Korean government is among the most repressive in the world, including toward religion. But because independent observers lack regular access to North Korea, the sources are unable to provide the kind of specific, timely information that forms the basis of this study. </w:t>
-      </w:r>
-    </w:p>
-    <w:p>
-      <w:pPr>
-        <w:pStyle w:val="BodyText"/>
-        <w:spacing w:line="276" w:lineRule="auto"/>
-      </w:pPr>
-    </w:p>
-    <w:p>
-      <w:pPr>
-        <w:pStyle w:val="BodyText"/>
-        <w:spacing w:line="276" w:lineRule="auto"/>
-      </w:pPr>
-      <w:r>
-        <w:t xml:space="preserve">This raises two important issues concerning potential information bias. The first is whether </w:t>
-      </w:r>
-      <w:r>
-        <w:t xml:space="preserve">other countries that limit outsiders’ access and </w:t>
-      </w:r>
-      <w:r>
-        <w:t xml:space="preserve">that </w:t>
-      </w:r>
-      <w:r>
-        <w:t xml:space="preserve">may </w:t>
-      </w:r>
-      <w:r>
-        <w:t>seek to obscure or distort their record on religious restrictions</w:t>
-      </w:r>
-      <w:r>
-        <w:t xml:space="preserve"> were </w:t>
-      </w:r>
-      <w:r>
-        <w:t>adequately covered by the sources</w:t>
-      </w:r>
-      <w:r>
-        <w:t xml:space="preserve"> used in the coding</w:t>
-      </w:r>
-      <w:r>
-        <w:t>.</w:t>
-      </w:r>
-      <w:r>
-        <w:t xml:space="preserve"> </w:t>
-      </w:r>
-      <w:r>
-        <w:t xml:space="preserve">In the early years of the study, </w:t>
-      </w:r>
-      <w:r>
-        <w:t>r</w:t>
-      </w:r>
-      <w:r>
-        <w:t>esearchers reviewed the coding of several limited-access c</w:t>
-      </w:r>
-      <w:r>
-        <w:t xml:space="preserve">ountries </w:t>
-      </w:r>
-      <w:r>
-        <w:t xml:space="preserve">and found information on those countries in </w:t>
-      </w:r>
-      <w:r>
-        <w:t xml:space="preserve">multiple primary sources. Each </w:t>
-      </w:r>
-      <w:r>
-        <w:t xml:space="preserve">of the limited-access countries </w:t>
-      </w:r>
-      <w:r>
-        <w:t xml:space="preserve">also </w:t>
-      </w:r>
-      <w:r>
-        <w:t xml:space="preserve">was </w:t>
-      </w:r>
-      <w:r>
-        <w:t xml:space="preserve">covered by other secondary quantitative datasets on religious restrictions that have used a similar coding scheme, including earlier years of coded State Department report data produced by Grim at </w:t>
-      </w:r>
-      <w:r>
-        <w:t xml:space="preserve">the </w:t>
-      </w:r>
-      <w:r>
-        <w:t>Penn</w:t>
-      </w:r>
-      <w:r>
-        <w:t>sylvania</w:t>
-      </w:r>
-      <w:r>
-        <w:t xml:space="preserve"> State</w:t>
-      </w:r>
-      <w:r>
-        <w:t xml:space="preserve"> University</w:t>
-      </w:r>
-      <w:r>
-        <w:t xml:space="preserve">’s Association of Religion Data Archives (ARDA) project (four datasets); independent coding by experts at the Hudson Institute’s Center for Religious Liberty using indexes also available from ARDA (one dataset); and content analysis of country constitutions conducted by the Becket Fund for Religious Liberty (one dataset). </w:t>
-      </w:r>
-      <w:r>
-        <w:t>Pew Research Center</w:t>
-      </w:r>
-      <w:r>
-        <w:t xml:space="preserve"> staff used these </w:t>
-      </w:r>
-      <w:r>
-        <w:t xml:space="preserve">datasets </w:t>
-      </w:r>
-      <w:r>
-        <w:t>for cross-validation</w:t>
-      </w:r>
-      <w:r>
-        <w:t xml:space="preserve">. Thus, contrary to what one might expect, even most </w:t>
-      </w:r>
-      <w:r>
-        <w:t xml:space="preserve">countries that limit access to information tend to receive extensive coverage by groups that monitor religious restrictions. </w:t>
-      </w:r>
-    </w:p>
-    <w:p>
-      <w:pPr>
-        <w:pStyle w:val="BodyText"/>
-        <w:spacing w:line="276" w:lineRule="auto"/>
-      </w:pPr>
-    </w:p>
-    <w:p>
-      <w:pPr>
-        <w:pStyle w:val="BodyText"/>
-        <w:spacing w:line="276" w:lineRule="auto"/>
-      </w:pPr>
-      <w:r>
-        <w:t xml:space="preserve">The second </w:t>
-      </w:r>
-      <w:r>
-        <w:t xml:space="preserve">key question – </w:t>
-      </w:r>
-      <w:r>
-        <w:t xml:space="preserve">the </w:t>
-      </w:r>
-      <w:r>
-        <w:t>flip</w:t>
-      </w:r>
-      <w:r>
-        <w:t xml:space="preserve"> </w:t>
-      </w:r>
-      <w:r>
-        <w:t>side of the first</w:t>
-      </w:r>
-      <w:r>
-        <w:t xml:space="preserve"> – is whether </w:t>
-      </w:r>
-      <w:r>
-        <w:t xml:space="preserve">countries that </w:t>
-      </w:r>
-      <w:r>
-        <w:t xml:space="preserve">provide freer access to information receive </w:t>
-      </w:r>
-      <w:r>
-        <w:t>higher</w:t>
-      </w:r>
-      <w:r>
-        <w:t xml:space="preserve"> scores simply because more information is available on them</w:t>
-      </w:r>
-      <w:r>
-        <w:t>.</w:t>
-      </w:r>
-      <w:r>
-        <w:t xml:space="preserve"> As described more fully in the methodology in the baseline report</w:t>
-      </w:r>
-      <w:r>
-        <w:t xml:space="preserve"> (“Global Restrictions on Religion,” published in December 2009 and covering the period from </w:t>
-      </w:r>
-      <w:r>
-        <w:t>2007 to 2008</w:t>
-      </w:r>
-      <w:r>
-        <w:t>)</w:t>
-      </w:r>
-      <w:r>
-        <w:t xml:space="preserve">, </w:t>
-      </w:r>
-      <w:r>
-        <w:t>Pew Research Center</w:t>
-      </w:r>
-      <w:r>
-        <w:t xml:space="preserve"> staff compared the length of State Department reports on </w:t>
-      </w:r>
-      <w:r>
-        <w:t>open</w:t>
-      </w:r>
-      <w:r>
-        <w:t>-</w:t>
-      </w:r>
-      <w:r>
-        <w:t xml:space="preserve">access countries with those of </w:t>
-      </w:r>
-      <w:r>
-        <w:t>more</w:t>
-      </w:r>
-      <w:r>
-        <w:t xml:space="preserve"> </w:t>
-      </w:r>
-      <w:r>
-        <w:lastRenderedPageBreak/>
-        <w:t>limited</w:t>
-      </w:r>
-      <w:r>
-        <w:t>-</w:t>
-      </w:r>
-      <w:r>
-        <w:t>access</w:t>
-      </w:r>
-      <w:r>
-        <w:t xml:space="preserve"> countries. The comparison found that the median number of words was approximately three times as large for the limited</w:t>
-      </w:r>
-      <w:r>
-        <w:t>-</w:t>
-      </w:r>
-      <w:r>
-        <w:t>access countries as for the open</w:t>
-      </w:r>
-      <w:r>
-        <w:t>-</w:t>
-      </w:r>
-      <w:r>
-        <w:t xml:space="preserve">access countries. This suggests that problems in </w:t>
-      </w:r>
-      <w:r>
-        <w:t>open-access countr</w:t>
-      </w:r>
-      <w:r>
-        <w:t>ies are generally not over</w:t>
-      </w:r>
-      <w:r>
-        <w:t>-</w:t>
-      </w:r>
-      <w:r>
-        <w:t>reported in the State Department reports</w:t>
-      </w:r>
-      <w:r>
-        <w:t>.</w:t>
-      </w:r>
-    </w:p>
-    <w:p>
-      <w:pPr>
-        <w:pStyle w:val="BodyText"/>
-        <w:spacing w:line="276" w:lineRule="auto"/>
-      </w:pPr>
-    </w:p>
-    <w:p>
-      <w:pPr>
-        <w:pStyle w:val="BodyText"/>
-        <w:spacing w:line="276" w:lineRule="auto"/>
-      </w:pPr>
-      <w:r>
-        <w:t xml:space="preserve">Only when it comes to religion-related violence and intimidation in society do the sources report more problems in the freer-access countries than in the limited-access ones. However, the Social Hostilities Index includes several measures – such as </w:t>
-      </w:r>
-      <w:r>
-        <w:t>SHI_Q_</w:t>
-      </w:r>
-      <w:r>
-        <w:t xml:space="preserve">8 (“Did religious groups themselves attempt to prevent other religious groups from being able to operate?”) and </w:t>
-      </w:r>
-      <w:r>
-        <w:t>SHI_Q_</w:t>
-      </w:r>
-      <w:r>
-        <w:t xml:space="preserve">11 (“Were women harassed for violating religious dress codes?”) – that are less susceptible to such reporting bias because they capture general social trends or attitudes as well as specific incidents. With these limitations in mind, it appears that the coded information on social hostilities is a fair gauge of the situation in the vast majority of countries and a valuable complement to the information on government restrictions. </w:t>
-      </w:r>
-    </w:p>
-    <w:p>
-      <w:pPr>
-        <w:pStyle w:val="BodyText"/>
-        <w:spacing w:line="276" w:lineRule="auto"/>
-      </w:pPr>
-    </w:p>
-    <w:p>
-      <w:pPr>
-        <w:pStyle w:val="BodyText"/>
-        <w:spacing w:line="276" w:lineRule="auto"/>
-      </w:pPr>
-      <w:r>
-        <w:t>Data on social impediments to religious practice can more confidently be used to make comparisons among countries with sufficient openness, which includes more than nine-in-ten countries covered in the coding. A</w:t>
-      </w:r>
-      <w:r>
-        <w:t xml:space="preserve"> 2010</w:t>
-      </w:r>
-      <w:r>
-        <w:t xml:space="preserve"> analysis by Grim and Richard Wike, </w:t>
-      </w:r>
-      <w:r>
-        <w:t>Pew</w:t>
-      </w:r>
-      <w:r>
-        <w:t xml:space="preserve"> Research Center’s director of global attitudes research, tested the reliability of the State Department reports on social impediments to religious practice by comparing public opinion data with data coded from the reports in previous years by Grim and experts at Penn State. They concluded that “the understanding of social religious intolerance embodied in the State Department reports is comparable with the results of population surveys and individual expert opinion.”</w:t>
-      </w:r>
-      <w:r>
-        <w:rPr>
-          <w:rStyle w:val="FootnoteReference"/>
-        </w:rPr>
-        <w:footnoteReference w:id="7"/>
-      </w:r>
-      <w:r>
-        <w:t xml:space="preserve">  </w:t>
-      </w:r>
-    </w:p>
-    <w:p>
-      <w:pPr>
-        <w:pStyle w:val="BodyText"/>
-        <w:spacing w:line="276" w:lineRule="auto"/>
-      </w:pPr>
-    </w:p>
-    <w:p>
-      <w:pPr>
-        <w:pStyle w:val="BodyText"/>
-        <w:spacing w:line="276" w:lineRule="auto"/>
-      </w:pPr>
-      <w:r>
-        <w:t xml:space="preserve">Another possible </w:t>
-      </w:r>
-      <w:r>
-        <w:t xml:space="preserve">source of information </w:t>
-      </w:r>
-      <w:r>
-        <w:t xml:space="preserve">bias may arise from the </w:t>
-      </w:r>
-      <w:r>
-        <w:t xml:space="preserve">use of U.S. State Department reports and other English-language sources </w:t>
-      </w:r>
-      <w:r>
-        <w:t>that</w:t>
-      </w:r>
-      <w:r>
-        <w:t xml:space="preserve">, in turn, are </w:t>
-      </w:r>
-      <w:r>
-        <w:t>often</w:t>
-      </w:r>
-      <w:r>
-        <w:t xml:space="preserve"> based on</w:t>
-      </w:r>
-      <w:r>
-        <w:t xml:space="preserve"> </w:t>
-      </w:r>
-      <w:r>
-        <w:t>local media</w:t>
-      </w:r>
-      <w:r>
-        <w:t xml:space="preserve"> accounts. Do the sources used in the coding fairly and accurately reflect what has been reported by local media in other languages? Or is important information </w:t>
-      </w:r>
-      <w:r>
-        <w:t xml:space="preserve">effectively </w:t>
-      </w:r>
-      <w:r>
-        <w:t>lost in translation?</w:t>
-      </w:r>
-    </w:p>
-    <w:p>
-      <w:pPr>
-        <w:pStyle w:val="BodyText"/>
-        <w:spacing w:line="276" w:lineRule="auto"/>
-      </w:pPr>
-    </w:p>
-    <w:p>
-      <w:pPr>
-        <w:pStyle w:val="BodyText"/>
-        <w:spacing w:line="276" w:lineRule="auto"/>
-      </w:pPr>
-      <w:r>
-        <w:t xml:space="preserve">To assess this – albeit in a limited fashion – </w:t>
-      </w:r>
-      <w:r>
-        <w:t>Pew</w:t>
-      </w:r>
-      <w:r>
-        <w:t xml:space="preserve"> Research Center</w:t>
-      </w:r>
-      <w:r>
-        <w:t xml:space="preserve"> assigned </w:t>
-      </w:r>
-      <w:r>
-        <w:t>native-</w:t>
-      </w:r>
-      <w:r>
-        <w:t xml:space="preserve">Spanish-speaking staff </w:t>
-      </w:r>
-      <w:r>
-        <w:t xml:space="preserve">to </w:t>
-      </w:r>
-      <w:r>
-        <w:t>analyze</w:t>
-      </w:r>
-      <w:r>
-        <w:t xml:space="preserve"> </w:t>
-      </w:r>
-      <w:r>
-        <w:t xml:space="preserve">the content of </w:t>
-      </w:r>
-      <w:r>
-        <w:t xml:space="preserve">articles with reports of government restrictions on religion and social hostilities involving religion from </w:t>
-      </w:r>
-      <w:r>
-        <w:t xml:space="preserve">the </w:t>
-      </w:r>
-      <w:r>
-        <w:t>Mexican daily newspaper La Jornada</w:t>
-      </w:r>
-      <w:r>
-        <w:t>. The analysis covered time periods identical to two covered by this study: the baseline year (</w:t>
-      </w:r>
-      <w:r>
-        <w:t xml:space="preserve">2007) </w:t>
-      </w:r>
-      <w:r>
-        <w:t>and the fourth year of this study (</w:t>
-      </w:r>
-      <w:r>
-        <w:t>2010</w:t>
-      </w:r>
-      <w:r>
-        <w:t>)</w:t>
-      </w:r>
-      <w:r>
-        <w:t>.</w:t>
-      </w:r>
-    </w:p>
-    <w:p>
-      <w:pPr>
-        <w:pStyle w:val="BodyText"/>
-        <w:spacing w:line="276" w:lineRule="auto"/>
-      </w:pPr>
-    </w:p>
-    <w:p>
-      <w:pPr>
-        <w:pStyle w:val="BodyText"/>
-        <w:spacing w:line="276" w:lineRule="auto"/>
-      </w:pPr>
-      <w:r>
-        <w:lastRenderedPageBreak/>
-        <w:t>La Jo</w:t>
-      </w:r>
-      <w:r>
-        <w:t xml:space="preserve">rnada articles were initially selected for analysis if the title made some reference to religion, and then the article itself was coded using the </w:t>
-      </w:r>
-      <w:r>
-        <w:t>same Government Restrictions Index questions and Social Hostilities Index questions used in the study. Specifically, t</w:t>
-      </w:r>
-      <w:r>
-        <w:t xml:space="preserve">he content analysis of La Jornada articles </w:t>
-      </w:r>
-      <w:r>
-        <w:t xml:space="preserve">examined </w:t>
-      </w:r>
-      <w:r>
-        <w:t xml:space="preserve">18 of the 20 questions </w:t>
-      </w:r>
-      <w:r>
-        <w:t>in</w:t>
-      </w:r>
-      <w:r>
-        <w:t xml:space="preserve"> the Government Restrictions Index and all 13 questions </w:t>
-      </w:r>
-      <w:r>
-        <w:t>in</w:t>
-      </w:r>
-      <w:r>
-        <w:t xml:space="preserve"> the Social Hostilities Index. </w:t>
-      </w:r>
-      <w:r>
-        <w:t>(</w:t>
-      </w:r>
-      <w:r>
-        <w:t xml:space="preserve">The two GRI questions excluded from the analysis were </w:t>
-      </w:r>
-      <w:r>
-        <w:t>GRI_Q_</w:t>
-      </w:r>
-      <w:r>
-        <w:t xml:space="preserve">1 and </w:t>
-      </w:r>
-      <w:r>
-        <w:t>GRI_Q_</w:t>
-      </w:r>
-      <w:r>
-        <w:t>2</w:t>
-      </w:r>
-      <w:r>
-        <w:t>,</w:t>
-      </w:r>
-      <w:r>
-        <w:t xml:space="preserve"> because </w:t>
-      </w:r>
-      <w:r>
-        <w:t>they</w:t>
-      </w:r>
-      <w:r>
-        <w:t xml:space="preserve"> </w:t>
-      </w:r>
-      <w:r>
-        <w:t xml:space="preserve">both </w:t>
-      </w:r>
-      <w:r>
-        <w:t xml:space="preserve">relate </w:t>
-      </w:r>
-      <w:r>
-        <w:t xml:space="preserve">only </w:t>
-      </w:r>
-      <w:r>
-        <w:t xml:space="preserve">to the </w:t>
-      </w:r>
-      <w:r>
-        <w:t xml:space="preserve">country’s </w:t>
-      </w:r>
-      <w:r>
-        <w:t>constitution</w:t>
-      </w:r>
-      <w:r>
-        <w:t>,</w:t>
-      </w:r>
-      <w:r>
-        <w:t xml:space="preserve"> rather than to </w:t>
-      </w:r>
-      <w:r>
-        <w:t xml:space="preserve">actions of the </w:t>
-      </w:r>
-      <w:r>
-        <w:t xml:space="preserve">government </w:t>
-      </w:r>
-      <w:r>
-        <w:t xml:space="preserve">or </w:t>
-      </w:r>
-      <w:r>
-        <w:t>activities</w:t>
-      </w:r>
-      <w:r>
-        <w:t xml:space="preserve"> </w:t>
-      </w:r>
-      <w:r>
-        <w:t xml:space="preserve">of social </w:t>
-      </w:r>
-      <w:r>
-        <w:t xml:space="preserve">groups </w:t>
-      </w:r>
-      <w:r>
-        <w:t>and individuals</w:t>
-      </w:r>
-      <w:r>
-        <w:t>.</w:t>
-      </w:r>
-      <w:r>
-        <w:t>)</w:t>
-      </w:r>
-    </w:p>
-    <w:p>
-      <w:pPr>
-        <w:pStyle w:val="BodyText"/>
-        <w:spacing w:line="276" w:lineRule="auto"/>
-      </w:pPr>
-    </w:p>
-    <w:p>
-      <w:pPr>
-        <w:pStyle w:val="BodyText"/>
-        <w:spacing w:line="276" w:lineRule="auto"/>
-      </w:pPr>
-      <w:r>
-        <w:t xml:space="preserve">The </w:t>
-      </w:r>
-      <w:r>
-        <w:t>expectation</w:t>
-      </w:r>
-      <w:r>
-        <w:t xml:space="preserve"> at the </w:t>
-      </w:r>
-      <w:r>
-        <w:t>outset</w:t>
-      </w:r>
-      <w:r>
-        <w:t xml:space="preserve"> of this </w:t>
-      </w:r>
-      <w:r>
-        <w:t xml:space="preserve">analysis </w:t>
-      </w:r>
-      <w:r>
-        <w:t xml:space="preserve">was that a Mexican </w:t>
-      </w:r>
-      <w:r>
-        <w:t xml:space="preserve">daily </w:t>
-      </w:r>
-      <w:r>
-        <w:t xml:space="preserve">newspaper would </w:t>
-      </w:r>
-      <w:r>
-        <w:t xml:space="preserve">contain many </w:t>
-      </w:r>
-      <w:r>
-        <w:t xml:space="preserve">more reports of religious restrictions and hostilities than the </w:t>
-      </w:r>
-      <w:r>
-        <w:t xml:space="preserve">English-language </w:t>
-      </w:r>
-      <w:r>
-        <w:t xml:space="preserve">sources </w:t>
-      </w:r>
-      <w:r>
-        <w:t xml:space="preserve">used by </w:t>
-      </w:r>
-      <w:r>
-        <w:t>Pew</w:t>
-      </w:r>
-      <w:r>
-        <w:t xml:space="preserve"> Research Center in its cross-national coding.</w:t>
-      </w:r>
-      <w:r>
-        <w:t xml:space="preserve"> </w:t>
-      </w:r>
-      <w:r>
-        <w:t>However</w:t>
-      </w:r>
-      <w:r>
-        <w:t xml:space="preserve">, the analysis found that the coded news from La Jornada was largely consistent with coding </w:t>
-      </w:r>
-      <w:r>
-        <w:t xml:space="preserve">using the study’s primary sources. </w:t>
-      </w:r>
-    </w:p>
-    <w:p>
-      <w:pPr>
-        <w:pStyle w:val="BodyText"/>
-        <w:spacing w:line="276" w:lineRule="auto"/>
-      </w:pPr>
-    </w:p>
-    <w:p>
-      <w:pPr>
-        <w:pStyle w:val="BodyText"/>
-        <w:spacing w:line="276" w:lineRule="auto"/>
-      </w:pPr>
-      <w:r>
-        <w:t xml:space="preserve">While </w:t>
-      </w:r>
-      <w:r>
-        <w:t xml:space="preserve">a </w:t>
-      </w:r>
-      <w:r>
-        <w:t>similar comparison</w:t>
-      </w:r>
-      <w:r>
-        <w:t xml:space="preserve"> for other countries </w:t>
-      </w:r>
-      <w:r>
-        <w:t xml:space="preserve">might not yield the same results – especially in countries where press freedom is more limited – this analysis provides some confirmation of the reliability of </w:t>
-      </w:r>
-      <w:r>
-        <w:t>Pew</w:t>
-      </w:r>
-      <w:r>
-        <w:t xml:space="preserve"> Research Center’s coding across years. </w:t>
-      </w:r>
-    </w:p>
-    <w:p>
-      <w:pPr>
-        <w:pStyle w:val="BodyText"/>
-        <w:spacing w:line="276" w:lineRule="auto"/>
-      </w:pPr>
-    </w:p>
-    <w:p>
-      <w:pPr>
-        <w:pStyle w:val="Heading3"/>
-        <w:spacing w:line="276" w:lineRule="auto"/>
-      </w:pPr>
-      <w:r>
-        <w:t xml:space="preserve">Additional </w:t>
-      </w:r>
-      <w:bookmarkEnd w:id="54"/>
-      <w:bookmarkEnd w:id="55"/>
-      <w:bookmarkEnd w:id="56"/>
-      <w:bookmarkEnd w:id="57"/>
+      <w:bookmarkEnd w:id="62"/>
+      <w:bookmarkEnd w:id="63"/>
       <w:r>
         <w:t>Variables</w:t>
       </w:r>
@@ -21735,7 +21795,7 @@
       <w:r>
         <w:t>.” (A slightly different version of the blasphemy and apostasy question was analyzed in Pew Research Center’s August 2011 religious restrictions report, “</w:t>
       </w:r>
-      <w:bookmarkStart w:id="62" w:name="_Hlk427078191"/>
+      <w:bookmarkStart w:id="68" w:name="_Hlk427078191"/>
       <w:r>
         <w:fldChar w:fldCharType="begin"/>
       </w:r>
@@ -21751,7 +21811,7 @@
         </w:rPr>
         <w:t>Rising Restrictions on Religion</w:t>
       </w:r>
-      <w:bookmarkEnd w:id="62"/>
+      <w:bookmarkEnd w:id="68"/>
       <w:r>
         <w:fldChar w:fldCharType="end"/>
       </w:r>
@@ -21806,7 +21866,7 @@
         <w:sz w:val="16"/>
         <w:szCs w:val="16"/>
       </w:rPr>
-      <w:t>4</w:t>
+      <w:t>10</w:t>
     </w:r>
     <w:r>
       <w:rPr>
@@ -21886,7 +21946,7 @@
         <w:sz w:val="18"/>
         <w:szCs w:val="18"/>
       </w:rPr>
-      <w:t>3</w:t>
+      <w:t>9</w:t>
     </w:r>
     <w:r>
       <w:rPr>
@@ -36109,7 +36169,7 @@
 </file>
 
 <file path=customXml/itemProps1.xml><?xml version="1.0" encoding="utf-8"?>
-<ds:datastoreItem xmlns:ds="http://schemas.openxmlformats.org/officeDocument/2006/customXml" ds:itemID="{32558238-A98C-4225-8516-41F3DDB9DC51}">
+<ds:datastoreItem xmlns:ds="http://schemas.openxmlformats.org/officeDocument/2006/customXml" ds:itemID="{D5823F13-2AF9-48E1-AC1C-C2763059A346}">
   <ds:schemaRefs>
     <ds:schemaRef ds:uri="http://schemas.openxmlformats.org/officeDocument/2006/bibliography"/>
   </ds:schemaRefs>

</xml_diff>